<commit_message>
add multi thread to handle the newly request
</commit_message>
<xml_diff>
--- a/COMP_6231_Assignment1_Documentation.docx
+++ b/COMP_6231_Assignment1_Documentation.docx
@@ -1,6 +1,6 @@
 
 <file path=word/document.xml><?xml version="1.0" encoding="utf-8"?>
-<w:document xmlns:wpc="http://schemas.microsoft.com/office/word/2010/wordprocessingCanvas" xmlns:mo="http://schemas.microsoft.com/office/mac/office/2008/main" xmlns:mc="http://schemas.openxmlformats.org/markup-compatibility/2006" xmlns:mv="urn:schemas-microsoft-com:mac:vml" xmlns:o="urn:schemas-microsoft-com:office:office" xmlns:r="http://schemas.openxmlformats.org/officeDocument/2006/relationships" xmlns:m="http://schemas.openxmlformats.org/officeDocument/2006/math" xmlns:v="urn:schemas-microsoft-com:vml" xmlns:wp14="http://schemas.microsoft.com/office/word/2010/wordprocessingDrawing" xmlns:wp="http://schemas.openxmlformats.org/drawingml/2006/wordprocessingDrawing" xmlns:w10="urn:schemas-microsoft-com:office:word" xmlns:w="http://schemas.openxmlformats.org/wordprocessingml/2006/main" xmlns:w14="http://schemas.microsoft.com/office/word/2010/wordml" xmlns:w15="http://schemas.microsoft.com/office/word/2012/wordml" xmlns:wpg="http://schemas.microsoft.com/office/word/2010/wordprocessingGroup" xmlns:wpi="http://schemas.microsoft.com/office/word/2010/wordprocessingInk" xmlns:wne="http://schemas.microsoft.com/office/word/2006/wordml" xmlns:wps="http://schemas.microsoft.com/office/word/2010/wordprocessingShape" mc:Ignorable="w14 w15 wp14">
+<w:document xmlns:wpc="http://schemas.microsoft.com/office/word/2010/wordprocessingCanvas" xmlns:cx="http://schemas.microsoft.com/office/drawing/2014/chartex" xmlns:cx1="http://schemas.microsoft.com/office/drawing/2015/9/8/chartex" xmlns:cx2="http://schemas.microsoft.com/office/drawing/2015/10/21/chartex" xmlns:mc="http://schemas.openxmlformats.org/markup-compatibility/2006" xmlns:o="urn:schemas-microsoft-com:office:office" xmlns:r="http://schemas.openxmlformats.org/officeDocument/2006/relationships" xmlns:m="http://schemas.openxmlformats.org/officeDocument/2006/math" xmlns:v="urn:schemas-microsoft-com:vml" xmlns:wp14="http://schemas.microsoft.com/office/word/2010/wordprocessingDrawing" xmlns:wp="http://schemas.openxmlformats.org/drawingml/2006/wordprocessingDrawing" xmlns:w10="urn:schemas-microsoft-com:office:word" xmlns:w="http://schemas.openxmlformats.org/wordprocessingml/2006/main" xmlns:w14="http://schemas.microsoft.com/office/word/2010/wordml" xmlns:w15="http://schemas.microsoft.com/office/word/2012/wordml" xmlns:w16se="http://schemas.microsoft.com/office/word/2015/wordml/symex" xmlns:wpg="http://schemas.microsoft.com/office/word/2010/wordprocessingGroup" xmlns:wpi="http://schemas.microsoft.com/office/word/2010/wordprocessingInk" xmlns:wne="http://schemas.microsoft.com/office/word/2006/wordml" xmlns:wps="http://schemas.microsoft.com/office/word/2010/wordprocessingShape" mc:Ignorable="w14 w15 w16se wp14">
   <w:body>
     <w:p>
       <w:pPr>
@@ -62,35 +62,7 @@
         <w:rPr>
           <w:color w:val="000000" w:themeColor="text1"/>
         </w:rPr>
-        <w:t xml:space="preserve">Dong </w:t>
-      </w:r>
-      <w:proofErr w:type="gramStart"/>
-      <w:r>
-        <w:rPr>
-          <w:color w:val="000000" w:themeColor="text1"/>
-        </w:rPr>
-        <w:t>Chen :</w:t>
-      </w:r>
-      <w:proofErr w:type="gramEnd"/>
-      <w:r>
-        <w:rPr>
-          <w:color w:val="000000" w:themeColor="text1"/>
-        </w:rPr>
-        <w:t xml:space="preserve"> 40013109  &amp;  </w:t>
-      </w:r>
-      <w:proofErr w:type="spellStart"/>
-      <w:r>
-        <w:rPr>
-          <w:color w:val="000000" w:themeColor="text1"/>
-        </w:rPr>
-        <w:t>Peilin</w:t>
-      </w:r>
-      <w:proofErr w:type="spellEnd"/>
-      <w:r>
-        <w:rPr>
-          <w:color w:val="000000" w:themeColor="text1"/>
-        </w:rPr>
-        <w:t xml:space="preserve"> Jiang: 40015338</w:t>
+        <w:t>Dong Chen : 40013109  &amp;  Peilin Jiang: 40015338</w:t>
       </w:r>
     </w:p>
     <w:p>
@@ -103,7 +75,6 @@
         <w:pStyle w:val="Heading2"/>
       </w:pPr>
       <w:r>
-        <w:lastRenderedPageBreak/>
         <w:t>About this assignment 1:</w:t>
       </w:r>
     </w:p>
@@ -124,7 +95,7 @@
       <w:r>
         <w:rPr>
           <w:noProof/>
-          <w:lang w:eastAsia="zh-CN" w:bidi="ar-SA"/>
+          <w:lang w:val="en-CA" w:eastAsia="zh-CN" w:bidi="ar-SA"/>
         </w:rPr>
         <w:drawing>
           <wp:inline distT="0" distB="0" distL="0" distR="0" wp14:anchorId="26AB7596" wp14:editId="42824965">
@@ -171,6 +142,31 @@
     </w:p>
     <w:p/>
     <w:p>
+      <w:r>
+        <w:t>Step 1: Check Manager ID Format.</w:t>
+      </w:r>
+    </w:p>
+    <w:p>
+      <w:r>
+        <w:t>Step 2: If the Manager ID format is right, go to next step, if not right, return to step 1.</w:t>
+      </w:r>
+    </w:p>
+    <w:p>
+      <w:r>
+        <w:t>Step 3: Check Manager ID whether is exist in the server, if exist go to next step, if not, return to step 1.</w:t>
+      </w:r>
+    </w:p>
+    <w:p>
+      <w:r>
+        <w:t>Step 4: enter to main menu, do the request.</w:t>
+      </w:r>
+    </w:p>
+    <w:p>
+      <w:r>
+        <w:t xml:space="preserve"> </w:t>
+      </w:r>
+    </w:p>
+    <w:p>
       <w:pPr>
         <w:pStyle w:val="Heading2"/>
       </w:pPr>
@@ -197,7 +193,7 @@
       <w:r>
         <w:rPr>
           <w:noProof/>
-          <w:lang w:eastAsia="zh-CN" w:bidi="ar-SA"/>
+          <w:lang w:val="en-CA" w:eastAsia="zh-CN" w:bidi="ar-SA"/>
         </w:rPr>
         <w:drawing>
           <wp:inline distT="0" distB="0" distL="0" distR="0" wp14:anchorId="1DC02349" wp14:editId="6F165B71">
@@ -235,8 +231,278 @@
           </wp:inline>
         </w:drawing>
       </w:r>
-      <w:bookmarkStart w:id="0" w:name="_GoBack"/>
-      <w:bookmarkEnd w:id="0"/>
+    </w:p>
+    <w:p>
+      <w:pPr>
+        <w:rPr>
+          <w:lang w:val="en-CA" w:eastAsia="zh-CN"/>
+        </w:rPr>
+      </w:pPr>
+      <w:r>
+        <w:rPr>
+          <w:lang w:val="en-CA" w:eastAsia="zh-CN"/>
+        </w:rPr>
+        <w:t xml:space="preserve">In our project, we have three files: </w:t>
+      </w:r>
+      <w:proofErr w:type="spellStart"/>
+      <w:r>
+        <w:rPr>
+          <w:lang w:val="en-CA" w:eastAsia="zh-CN"/>
+        </w:rPr>
+        <w:t>Client_Side</w:t>
+      </w:r>
+      <w:proofErr w:type="spellEnd"/>
+      <w:r>
+        <w:rPr>
+          <w:lang w:val="en-CA" w:eastAsia="zh-CN"/>
+        </w:rPr>
+        <w:t xml:space="preserve">, </w:t>
+      </w:r>
+      <w:proofErr w:type="spellStart"/>
+      <w:r>
+        <w:rPr>
+          <w:lang w:val="en-CA" w:eastAsia="zh-CN"/>
+        </w:rPr>
+        <w:t>Record_Type</w:t>
+      </w:r>
+      <w:proofErr w:type="spellEnd"/>
+      <w:r>
+        <w:rPr>
+          <w:lang w:val="en-CA" w:eastAsia="zh-CN"/>
+        </w:rPr>
+        <w:t xml:space="preserve">, and </w:t>
+      </w:r>
+      <w:proofErr w:type="spellStart"/>
+      <w:r>
+        <w:rPr>
+          <w:lang w:val="en-CA" w:eastAsia="zh-CN"/>
+        </w:rPr>
+        <w:t>Server_Side</w:t>
+      </w:r>
+      <w:proofErr w:type="spellEnd"/>
+      <w:r>
+        <w:rPr>
+          <w:lang w:val="en-CA" w:eastAsia="zh-CN"/>
+        </w:rPr>
+        <w:t xml:space="preserve">. In </w:t>
+      </w:r>
+      <w:proofErr w:type="spellStart"/>
+      <w:r>
+        <w:rPr>
+          <w:lang w:val="en-CA" w:eastAsia="zh-CN"/>
+        </w:rPr>
+        <w:t>Client_Side</w:t>
+      </w:r>
+      <w:proofErr w:type="spellEnd"/>
+      <w:r>
+        <w:rPr>
+          <w:lang w:val="en-CA" w:eastAsia="zh-CN"/>
+        </w:rPr>
+        <w:t xml:space="preserve">, it contains </w:t>
+      </w:r>
+      <w:proofErr w:type="spellStart"/>
+      <w:r>
+        <w:rPr>
+          <w:lang w:val="en-CA" w:eastAsia="zh-CN"/>
+        </w:rPr>
+        <w:t>managerClient</w:t>
+      </w:r>
+      <w:proofErr w:type="spellEnd"/>
+      <w:r>
+        <w:rPr>
+          <w:lang w:val="en-CA" w:eastAsia="zh-CN"/>
+        </w:rPr>
+        <w:t xml:space="preserve"> which is a client. In </w:t>
+      </w:r>
+      <w:proofErr w:type="spellStart"/>
+      <w:r>
+        <w:rPr>
+          <w:lang w:val="en-CA" w:eastAsia="zh-CN"/>
+        </w:rPr>
+        <w:t>Record_Type</w:t>
+      </w:r>
+      <w:proofErr w:type="spellEnd"/>
+      <w:r>
+        <w:rPr>
+          <w:lang w:val="en-CA" w:eastAsia="zh-CN"/>
+        </w:rPr>
+        <w:t xml:space="preserve">, it contains a </w:t>
+      </w:r>
+      <w:proofErr w:type="spellStart"/>
+      <w:r>
+        <w:rPr>
+          <w:lang w:val="en-CA" w:eastAsia="zh-CN"/>
+        </w:rPr>
+        <w:t>DoctorRecord</w:t>
+      </w:r>
+      <w:proofErr w:type="spellEnd"/>
+      <w:r>
+        <w:rPr>
+          <w:lang w:val="en-CA" w:eastAsia="zh-CN"/>
+        </w:rPr>
+        <w:t xml:space="preserve"> class, a </w:t>
+      </w:r>
+      <w:proofErr w:type="spellStart"/>
+      <w:r>
+        <w:rPr>
+          <w:lang w:val="en-CA" w:eastAsia="zh-CN"/>
+        </w:rPr>
+        <w:t>NurseRecord</w:t>
+      </w:r>
+      <w:proofErr w:type="spellEnd"/>
+      <w:r>
+        <w:rPr>
+          <w:lang w:val="en-CA" w:eastAsia="zh-CN"/>
+        </w:rPr>
+        <w:t xml:space="preserve"> class and </w:t>
+      </w:r>
+      <w:proofErr w:type="spellStart"/>
+      <w:r>
+        <w:rPr>
+          <w:lang w:val="en-CA" w:eastAsia="zh-CN"/>
+        </w:rPr>
+        <w:t>ReocrdInfo</w:t>
+      </w:r>
+      <w:proofErr w:type="spellEnd"/>
+      <w:r>
+        <w:rPr>
+          <w:lang w:val="en-CA" w:eastAsia="zh-CN"/>
+        </w:rPr>
+        <w:t xml:space="preserve"> class. In </w:t>
+      </w:r>
+      <w:proofErr w:type="spellStart"/>
+      <w:r>
+        <w:rPr>
+          <w:lang w:val="en-CA" w:eastAsia="zh-CN"/>
+        </w:rPr>
+        <w:t>Server_Side</w:t>
+      </w:r>
+      <w:proofErr w:type="spellEnd"/>
+      <w:r>
+        <w:rPr>
+          <w:lang w:val="en-CA" w:eastAsia="zh-CN"/>
+        </w:rPr>
+        <w:t xml:space="preserve">, it contains three “server”: </w:t>
+      </w:r>
+      <w:proofErr w:type="spellStart"/>
+      <w:r>
+        <w:rPr>
+          <w:lang w:val="en-CA" w:eastAsia="zh-CN"/>
+        </w:rPr>
+        <w:t>ClinicServer_MTL</w:t>
+      </w:r>
+      <w:proofErr w:type="spellEnd"/>
+      <w:r>
+        <w:rPr>
+          <w:lang w:val="en-CA" w:eastAsia="zh-CN"/>
+        </w:rPr>
+        <w:t xml:space="preserve">, </w:t>
+      </w:r>
+      <w:proofErr w:type="spellStart"/>
+      <w:r>
+        <w:rPr>
+          <w:lang w:val="en-CA" w:eastAsia="zh-CN"/>
+        </w:rPr>
+        <w:t>ClinicServer_LVL</w:t>
+      </w:r>
+      <w:proofErr w:type="spellEnd"/>
+      <w:r>
+        <w:rPr>
+          <w:lang w:val="en-CA" w:eastAsia="zh-CN"/>
+        </w:rPr>
+        <w:t xml:space="preserve">, </w:t>
+      </w:r>
+      <w:proofErr w:type="spellStart"/>
+      <w:r>
+        <w:rPr>
+          <w:lang w:val="en-CA" w:eastAsia="zh-CN"/>
+        </w:rPr>
+        <w:t>ClinicServer_DDO</w:t>
+      </w:r>
+      <w:proofErr w:type="spellEnd"/>
+      <w:r>
+        <w:rPr>
+          <w:lang w:val="en-CA" w:eastAsia="zh-CN"/>
+        </w:rPr>
+        <w:t>.</w:t>
+      </w:r>
+    </w:p>
+    <w:p>
+      <w:pPr>
+        <w:rPr>
+          <w:lang w:val="en-CA" w:eastAsia="zh-CN"/>
+        </w:rPr>
+      </w:pPr>
+    </w:p>
+    <w:p>
+      <w:pPr>
+        <w:rPr>
+          <w:lang w:val="en-CA" w:eastAsia="zh-CN"/>
+        </w:rPr>
+      </w:pPr>
+    </w:p>
+    <w:p>
+      <w:pPr>
+        <w:rPr>
+          <w:lang w:val="en-CA" w:eastAsia="zh-CN"/>
+        </w:rPr>
+      </w:pPr>
+    </w:p>
+    <w:p>
+      <w:pPr>
+        <w:rPr>
+          <w:lang w:val="en-CA" w:eastAsia="zh-CN"/>
+        </w:rPr>
+      </w:pPr>
+    </w:p>
+    <w:p>
+      <w:pPr>
+        <w:rPr>
+          <w:lang w:val="en-CA" w:eastAsia="zh-CN"/>
+        </w:rPr>
+      </w:pPr>
+    </w:p>
+    <w:p>
+      <w:pPr>
+        <w:rPr>
+          <w:lang w:val="en-CA" w:eastAsia="zh-CN"/>
+        </w:rPr>
+      </w:pPr>
+    </w:p>
+    <w:p>
+      <w:pPr>
+        <w:rPr>
+          <w:lang w:val="en-CA" w:eastAsia="zh-CN"/>
+        </w:rPr>
+      </w:pPr>
+    </w:p>
+    <w:p>
+      <w:pPr>
+        <w:rPr>
+          <w:lang w:val="en-CA" w:eastAsia="zh-CN"/>
+        </w:rPr>
+      </w:pPr>
+    </w:p>
+    <w:p>
+      <w:pPr>
+        <w:rPr>
+          <w:lang w:val="en-CA" w:eastAsia="zh-CN"/>
+        </w:rPr>
+      </w:pPr>
+    </w:p>
+    <w:p>
+      <w:pPr>
+        <w:rPr>
+          <w:lang w:val="en-CA" w:eastAsia="zh-CN"/>
+        </w:rPr>
+      </w:pPr>
+    </w:p>
+    <w:p>
+      <w:pPr>
+        <w:rPr>
+          <w:lang w:val="en-CA" w:eastAsia="zh-CN"/>
+        </w:rPr>
+      </w:pPr>
     </w:p>
     <w:p>
       <w:pPr>
@@ -260,7 +526,7 @@
       <w:r>
         <w:rPr>
           <w:noProof/>
-          <w:lang w:eastAsia="zh-CN" w:bidi="ar-SA"/>
+          <w:lang w:val="en-CA" w:eastAsia="zh-CN" w:bidi="ar-SA"/>
         </w:rPr>
         <w:drawing>
           <wp:inline distT="0" distB="0" distL="0" distR="0" wp14:anchorId="313AFC3F" wp14:editId="3947B318">
@@ -306,6 +572,21 @@
       </w:r>
     </w:p>
     <w:p/>
+    <w:p/>
+    <w:p>
+      <w:r>
+        <w:t xml:space="preserve">In our project, we use hash map as data structure like above.  The key of the hash map according to the first letter of the last name indicated in the records. The value of the hash map contains an array list </w:t>
+      </w:r>
+      <w:proofErr w:type="spellStart"/>
+      <w:r>
+        <w:t>RecordInfo</w:t>
+      </w:r>
+      <w:proofErr w:type="spellEnd"/>
+      <w:r>
+        <w:t xml:space="preserve"> which contains a record ID, a doctor record or a nurse record.</w:t>
+      </w:r>
+    </w:p>
+    <w:p/>
     <w:p>
       <w:pPr>
         <w:pStyle w:val="Heading2"/>
@@ -314,6 +595,9 @@
         <w:t>Test Scenarios:</w:t>
       </w:r>
     </w:p>
+    <w:p/>
+    <w:p/>
+    <w:p/>
     <w:p/>
     <w:p>
       <w:pPr>
@@ -336,7 +620,7 @@
 </file>
 
 <file path=word/styles.xml><?xml version="1.0" encoding="utf-8"?>
-<w:styles xmlns:mc="http://schemas.openxmlformats.org/markup-compatibility/2006" xmlns:r="http://schemas.openxmlformats.org/officeDocument/2006/relationships" xmlns:w="http://schemas.openxmlformats.org/wordprocessingml/2006/main" xmlns:w14="http://schemas.microsoft.com/office/word/2010/wordml" xmlns:w15="http://schemas.microsoft.com/office/word/2012/wordml" mc:Ignorable="w14 w15">
+<w:styles xmlns:mc="http://schemas.openxmlformats.org/markup-compatibility/2006" xmlns:r="http://schemas.openxmlformats.org/officeDocument/2006/relationships" xmlns:w="http://schemas.openxmlformats.org/wordprocessingml/2006/main" xmlns:w14="http://schemas.microsoft.com/office/word/2010/wordml" xmlns:w15="http://schemas.microsoft.com/office/word/2012/wordml" xmlns:w16se="http://schemas.microsoft.com/office/word/2015/wordml/symex" mc:Ignorable="w14 w15 w16se">
   <w:docDefaults>
     <w:rPrDefault>
       <w:rPr>
@@ -348,7 +632,7 @@
     </w:rPrDefault>
     <w:pPrDefault/>
   </w:docDefaults>
-  <w:latentStyles w:defLockedState="0" w:defUIPriority="99" w:defSemiHidden="0" w:defUnhideWhenUsed="0" w:defQFormat="0" w:count="380">
+  <w:latentStyles w:defLockedState="0" w:defUIPriority="99" w:defSemiHidden="0" w:defUnhideWhenUsed="0" w:defQFormat="0" w:count="372">
     <w:lsdException w:name="Normal" w:uiPriority="0" w:qFormat="1"/>
     <w:lsdException w:name="heading 1" w:uiPriority="9" w:qFormat="1"/>
     <w:lsdException w:name="heading 2" w:semiHidden="1" w:uiPriority="9" w:unhideWhenUsed="1" w:qFormat="1"/>
@@ -505,15 +789,6 @@
     <w:lsdException w:name="Balloon Text" w:semiHidden="1" w:unhideWhenUsed="1"/>
     <w:lsdException w:name="Table Grid" w:uiPriority="39"/>
     <w:lsdException w:name="Table Theme" w:semiHidden="1" w:unhideWhenUsed="1"/>
-    <w:lsdException w:name="Note Level 1" w:semiHidden="1" w:unhideWhenUsed="1"/>
-    <w:lsdException w:name="Note Level 2" w:semiHidden="1" w:unhideWhenUsed="1"/>
-    <w:lsdException w:name="Note Level 3" w:semiHidden="1" w:unhideWhenUsed="1"/>
-    <w:lsdException w:name="Note Level 4" w:semiHidden="1" w:unhideWhenUsed="1"/>
-    <w:lsdException w:name="Note Level 5" w:semiHidden="1" w:unhideWhenUsed="1"/>
-    <w:lsdException w:name="Note Level 6" w:semiHidden="1" w:unhideWhenUsed="1"/>
-    <w:lsdException w:name="Note Level 7" w:semiHidden="1" w:unhideWhenUsed="1"/>
-    <w:lsdException w:name="Note Level 8" w:semiHidden="1" w:unhideWhenUsed="1"/>
-    <w:lsdException w:name="Note Level 9" w:semiHidden="1" w:unhideWhenUsed="1"/>
     <w:lsdException w:name="Placeholder Text" w:semiHidden="1"/>
     <w:lsdException w:name="No Spacing" w:uiPriority="1" w:qFormat="1"/>
     <w:lsdException w:name="Light Shading" w:uiPriority="60"/>

</xml_diff>